<commit_message>
[DOCs] Fixed typo in CRC-16 variants table
</commit_message>
<xml_diff>
--- a/doc/Labs/LabWork2/LabWork2.docx
+++ b/doc/Labs/LabWork2/LabWork2.docx
@@ -1195,7 +1195,6 @@
           <w:sz w:val="26"/>
           <w:szCs w:val="26"/>
           <w:u w:val="single"/>
-          <w:lang w:val="en-US"/>
         </w:rPr>
       </w:pPr>
       <w:r>
@@ -1207,7 +1206,28 @@
           <w:u w:val="single"/>
           <w:lang w:val="en-US"/>
         </w:rPr>
-        <w:t>Struct, typedef</w:t>
+        <w:t>Struct</w:t>
+      </w:r>
+      <w:r>
+        <w:rPr>
+          <w:rFonts w:ascii="Times New Roman" w:hAnsi="Times New Roman" w:cs="Times New Roman"/>
+          <w:b/>
+          <w:sz w:val="26"/>
+          <w:szCs w:val="26"/>
+          <w:u w:val="single"/>
+        </w:rPr>
+        <w:t xml:space="preserve">, </w:t>
+      </w:r>
+      <w:r>
+        <w:rPr>
+          <w:rFonts w:ascii="Times New Roman" w:hAnsi="Times New Roman" w:cs="Times New Roman"/>
+          <w:b/>
+          <w:sz w:val="26"/>
+          <w:szCs w:val="26"/>
+          <w:u w:val="single"/>
+          <w:lang w:val="en-US"/>
+        </w:rPr>
+        <w:t>typedef</w:t>
       </w:r>
     </w:p>
     <w:p>
@@ -1513,7 +1533,6 @@
           <w:rFonts w:ascii="Times New Roman" w:hAnsi="Times New Roman" w:cs="Times New Roman"/>
           <w:sz w:val="26"/>
           <w:szCs w:val="26"/>
-          <w:lang w:val="en-US"/>
         </w:rPr>
       </w:pPr>
       <w:r>
@@ -1550,7 +1569,6 @@
           <w:rFonts w:ascii="Times New Roman" w:hAnsi="Times New Roman" w:cs="Times New Roman"/>
           <w:sz w:val="26"/>
           <w:szCs w:val="26"/>
-          <w:lang w:val="en-US"/>
         </w:rPr>
       </w:pPr>
     </w:p>
@@ -1562,7 +1580,6 @@
           <w:rFonts w:ascii="Times New Roman" w:hAnsi="Times New Roman" w:cs="Times New Roman"/>
           <w:sz w:val="26"/>
           <w:szCs w:val="26"/>
-          <w:lang w:val="en-US"/>
         </w:rPr>
       </w:pPr>
       <w:r>
@@ -1570,10 +1587,10 @@
           <w:noProof/>
         </w:rPr>
         <w:drawing>
-          <wp:inline distT="0" distB="0" distL="0" distR="0" wp14:anchorId="4603E9C0" wp14:editId="5019358B">
-            <wp:extent cx="5001904" cy="3448921"/>
-            <wp:effectExtent l="0" t="0" r="8255" b="0"/>
-            <wp:docPr id="18" name="Рисунок 18"/>
+          <wp:inline distT="0" distB="0" distL="0" distR="0" wp14:anchorId="0E93F49F" wp14:editId="4CA82B6A">
+            <wp:extent cx="5940425" cy="4246880"/>
+            <wp:effectExtent l="0" t="0" r="3175" b="1270"/>
+            <wp:docPr id="3" name="Рисунок 3"/>
             <wp:cNvGraphicFramePr>
               <a:graphicFrameLocks xmlns:a="http://schemas.openxmlformats.org/drawingml/2006/main" noChangeAspect="1"/>
             </wp:cNvGraphicFramePr>
@@ -1584,27 +1601,20 @@
                     <pic:cNvPr id="1" name=""/>
                     <pic:cNvPicPr/>
                   </pic:nvPicPr>
-                  <pic:blipFill rotWithShape="1">
+                  <pic:blipFill>
                     <a:blip r:embed="rId11"/>
-                    <a:srcRect t="1196" b="2369"/>
-                    <a:stretch/>
+                    <a:stretch>
+                      <a:fillRect/>
+                    </a:stretch>
                   </pic:blipFill>
-                  <pic:spPr bwMode="auto">
+                  <pic:spPr>
                     <a:xfrm>
                       <a:off x="0" y="0"/>
-                      <a:ext cx="5018888" cy="3460632"/>
+                      <a:ext cx="5940425" cy="4246880"/>
                     </a:xfrm>
                     <a:prstGeom prst="rect">
                       <a:avLst/>
                     </a:prstGeom>
-                    <a:ln>
-                      <a:noFill/>
-                    </a:ln>
-                    <a:extLst>
-                      <a:ext uri="{53640926-AAD7-44D8-BBD7-CCE9431645EC}">
-                        <a14:shadowObscured xmlns:a14="http://schemas.microsoft.com/office/drawing/2010/main"/>
-                      </a:ext>
-                    </a:extLst>
                   </pic:spPr>
                 </pic:pic>
               </a:graphicData>
@@ -1919,6 +1929,7 @@
           <w:sz w:val="26"/>
           <w:szCs w:val="26"/>
         </w:rPr>
+        <w:lastRenderedPageBreak/>
         <w:t xml:space="preserve">Крайне удобным решением является объявление определённых регистров проектируемого модуля через </w:t>
       </w:r>
       <w:r>
@@ -1984,11 +1995,10 @@
         <w:rPr>
           <w:noProof/>
         </w:rPr>
-        <w:lastRenderedPageBreak/>
         <w:drawing>
-          <wp:inline distT="0" distB="0" distL="0" distR="0" wp14:anchorId="584D7B7D" wp14:editId="20C2F0B2">
-            <wp:extent cx="3254991" cy="997300"/>
-            <wp:effectExtent l="0" t="0" r="3175" b="0"/>
+          <wp:inline distT="0" distB="0" distL="0" distR="0" wp14:anchorId="584D7B7D" wp14:editId="2C4B1AFB">
+            <wp:extent cx="4600984" cy="1409700"/>
+            <wp:effectExtent l="0" t="0" r="9525" b="0"/>
             <wp:docPr id="19" name="Рисунок 19"/>
             <wp:cNvGraphicFramePr>
               <a:graphicFrameLocks xmlns:a="http://schemas.openxmlformats.org/drawingml/2006/main" noChangeAspect="1"/>
@@ -2009,7 +2019,7 @@
                   <pic:spPr>
                     <a:xfrm>
                       <a:off x="0" y="0"/>
-                      <a:ext cx="3339618" cy="1023229"/>
+                      <a:ext cx="4727223" cy="1448379"/>
                     </a:xfrm>
                     <a:prstGeom prst="rect">
                       <a:avLst/>
@@ -2150,13 +2160,22 @@
       </w:pPr>
       <w:r>
         <w:rPr>
+          <w:rFonts w:ascii="Times New Roman" w:hAnsi="Times New Roman" w:cs="Times New Roman"/>
           <w:noProof/>
+          <w:sz w:val="26"/>
+          <w:szCs w:val="26"/>
         </w:rPr>
         <w:drawing>
-          <wp:inline distT="0" distB="0" distL="0" distR="0" wp14:anchorId="749925B3" wp14:editId="3CDDFFE9">
-            <wp:extent cx="4565176" cy="2926983"/>
-            <wp:effectExtent l="0" t="0" r="6985" b="6985"/>
-            <wp:docPr id="20" name="Рисунок 20"/>
+          <wp:inline distT="0" distB="0" distL="0" distR="0" wp14:anchorId="710C4472" wp14:editId="116BD944">
+            <wp:extent cx="4281551" cy="3524250"/>
+            <wp:effectExtent l="0" t="0" r="5080" b="0"/>
+            <wp:docPr id="5" name="Рисунок 2">
+              <a:extLst xmlns:a="http://schemas.openxmlformats.org/drawingml/2006/main">
+                <a:ext uri="{FF2B5EF4-FFF2-40B4-BE49-F238E27FC236}">
+                  <a16:creationId xmlns:a16="http://schemas.microsoft.com/office/drawing/2014/main" id="{D913917B-A0EE-412E-A117-0A02195688DC}"/>
+                </a:ext>
+              </a:extLst>
+            </wp:docPr>
             <wp:cNvGraphicFramePr>
               <a:graphicFrameLocks xmlns:a="http://schemas.openxmlformats.org/drawingml/2006/main" noChangeAspect="1"/>
             </wp:cNvGraphicFramePr>
@@ -2164,8 +2183,16 @@
               <a:graphicData uri="http://schemas.openxmlformats.org/drawingml/2006/picture">
                 <pic:pic xmlns:pic="http://schemas.openxmlformats.org/drawingml/2006/picture">
                   <pic:nvPicPr>
-                    <pic:cNvPr id="1" name=""/>
-                    <pic:cNvPicPr/>
+                    <pic:cNvPr id="3" name="Рисунок 2">
+                      <a:extLst>
+                        <a:ext uri="{FF2B5EF4-FFF2-40B4-BE49-F238E27FC236}">
+                          <a16:creationId xmlns:a16="http://schemas.microsoft.com/office/drawing/2014/main" id="{D913917B-A0EE-412E-A117-0A02195688DC}"/>
+                        </a:ext>
+                      </a:extLst>
+                    </pic:cNvPr>
+                    <pic:cNvPicPr>
+                      <a:picLocks noChangeAspect="1"/>
+                    </pic:cNvPicPr>
                   </pic:nvPicPr>
                   <pic:blipFill>
                     <a:blip r:embed="rId14"/>
@@ -2176,11 +2203,14 @@
                   <pic:spPr>
                     <a:xfrm>
                       <a:off x="0" y="0"/>
-                      <a:ext cx="4592966" cy="2944801"/>
+                      <a:ext cx="4292079" cy="3532916"/>
                     </a:xfrm>
                     <a:prstGeom prst="rect">
                       <a:avLst/>
                     </a:prstGeom>
+                    <a:ln>
+                      <a:noFill/>
+                    </a:ln>
                   </pic:spPr>
                 </pic:pic>
               </a:graphicData>
@@ -2258,10 +2288,11 @@
         <w:rPr>
           <w:noProof/>
         </w:rPr>
+        <w:lastRenderedPageBreak/>
         <w:drawing>
-          <wp:inline distT="0" distB="0" distL="0" distR="0" wp14:anchorId="673EB245" wp14:editId="4D1DE11E">
-            <wp:extent cx="3725838" cy="2806975"/>
-            <wp:effectExtent l="0" t="0" r="8255" b="0"/>
+          <wp:inline distT="0" distB="0" distL="0" distR="0" wp14:anchorId="673EB245" wp14:editId="61A698E4">
+            <wp:extent cx="4538840" cy="3419475"/>
+            <wp:effectExtent l="0" t="0" r="0" b="0"/>
             <wp:docPr id="21" name="Рисунок 21"/>
             <wp:cNvGraphicFramePr>
               <a:graphicFrameLocks xmlns:a="http://schemas.openxmlformats.org/drawingml/2006/main" noChangeAspect="1"/>
@@ -2281,7 +2312,7 @@
                   <pic:spPr bwMode="auto">
                     <a:xfrm>
                       <a:off x="0" y="0"/>
-                      <a:ext cx="3862668" cy="2910060"/>
+                      <a:ext cx="4710401" cy="3548726"/>
                     </a:xfrm>
                     <a:prstGeom prst="rect">
                       <a:avLst/>
@@ -2695,8 +2726,6 @@
         </w:rPr>
         <w:t>1021).</w:t>
       </w:r>
-      <w:bookmarkStart w:id="1" w:name="_GoBack"/>
-      <w:bookmarkEnd w:id="1"/>
     </w:p>
     <w:p>
       <w:pPr>
@@ -3302,9 +3331,7 @@
             <w:pPr>
               <w:jc w:val="center"/>
               <w:rPr>
-                <w:rFonts w:ascii="Times New Roman" w:hAnsi="Times New Roman" w:cs="Times New Roman"/>
-                <w:sz w:val="26"/>
-                <w:szCs w:val="26"/>
+                <w:rFonts w:ascii="Arial" w:hAnsi="Arial" w:cs="Arial"/>
               </w:rPr>
             </w:pPr>
             <w:r>
@@ -3324,16 +3351,14 @@
             <w:pPr>
               <w:jc w:val="center"/>
               <w:rPr>
-                <w:rFonts w:ascii="Times New Roman" w:hAnsi="Times New Roman" w:cs="Times New Roman"/>
-                <w:sz w:val="26"/>
-                <w:szCs w:val="26"/>
-              </w:rPr>
-            </w:pPr>
-            <w:r>
-              <w:rPr>
-                <w:rFonts w:ascii="Arial" w:hAnsi="Arial" w:cs="Arial"/>
-              </w:rPr>
-              <w:t>0x1021</w:t>
+                <w:rFonts w:ascii="Arial" w:hAnsi="Arial" w:cs="Arial"/>
+              </w:rPr>
+            </w:pPr>
+            <w:r>
+              <w:rPr>
+                <w:rFonts w:ascii="Arial" w:hAnsi="Arial" w:cs="Arial"/>
+              </w:rPr>
+              <w:t>0x8005</w:t>
             </w:r>
           </w:p>
         </w:tc>
@@ -3346,9 +3371,69 @@
             <w:pPr>
               <w:jc w:val="center"/>
               <w:rPr>
-                <w:rFonts w:ascii="Times New Roman" w:hAnsi="Times New Roman" w:cs="Times New Roman"/>
-                <w:sz w:val="26"/>
-                <w:szCs w:val="26"/>
+                <w:rFonts w:ascii="Arial" w:hAnsi="Arial" w:cs="Arial"/>
+              </w:rPr>
+            </w:pPr>
+            <w:r>
+              <w:rPr>
+                <w:rFonts w:ascii="Arial" w:hAnsi="Arial" w:cs="Arial"/>
+              </w:rPr>
+              <w:t>0x0000</w:t>
+            </w:r>
+          </w:p>
+        </w:tc>
+        <w:tc>
+          <w:tcPr>
+            <w:tcW w:w="1125" w:type="dxa"/>
+            <w:vAlign w:val="center"/>
+          </w:tcPr>
+          <w:p>
+            <w:pPr>
+              <w:jc w:val="center"/>
+              <w:rPr>
+                <w:rFonts w:ascii="Arial" w:hAnsi="Arial" w:cs="Arial"/>
+              </w:rPr>
+            </w:pPr>
+            <w:r>
+              <w:rPr>
+                <w:rFonts w:ascii="Arial" w:hAnsi="Arial" w:cs="Arial"/>
+                <w:lang w:val="en-US"/>
+              </w:rPr>
+              <w:t>TRUE</w:t>
+            </w:r>
+          </w:p>
+        </w:tc>
+        <w:tc>
+          <w:tcPr>
+            <w:tcW w:w="1125" w:type="dxa"/>
+            <w:vAlign w:val="center"/>
+          </w:tcPr>
+          <w:p>
+            <w:pPr>
+              <w:jc w:val="center"/>
+              <w:rPr>
+                <w:rFonts w:ascii="Arial" w:hAnsi="Arial" w:cs="Arial"/>
+              </w:rPr>
+            </w:pPr>
+            <w:r>
+              <w:rPr>
+                <w:rFonts w:ascii="Arial" w:hAnsi="Arial" w:cs="Arial"/>
+                <w:lang w:val="en-US"/>
+              </w:rPr>
+              <w:t>TRUE</w:t>
+            </w:r>
+          </w:p>
+        </w:tc>
+        <w:tc>
+          <w:tcPr>
+            <w:tcW w:w="1125" w:type="dxa"/>
+            <w:vAlign w:val="center"/>
+          </w:tcPr>
+          <w:p>
+            <w:pPr>
+              <w:jc w:val="center"/>
+              <w:rPr>
+                <w:rFonts w:ascii="Arial" w:hAnsi="Arial" w:cs="Arial"/>
               </w:rPr>
             </w:pPr>
             <w:r>
@@ -3356,72 +3441,6 @@
                 <w:rFonts w:ascii="Arial" w:hAnsi="Arial" w:cs="Arial"/>
               </w:rPr>
               <w:t>0xFFFF</w:t>
-            </w:r>
-          </w:p>
-        </w:tc>
-        <w:tc>
-          <w:tcPr>
-            <w:tcW w:w="1125" w:type="dxa"/>
-            <w:vAlign w:val="center"/>
-          </w:tcPr>
-          <w:p>
-            <w:pPr>
-              <w:jc w:val="center"/>
-              <w:rPr>
-                <w:rFonts w:ascii="Times New Roman" w:hAnsi="Times New Roman" w:cs="Times New Roman"/>
-                <w:sz w:val="26"/>
-                <w:szCs w:val="26"/>
-              </w:rPr>
-            </w:pPr>
-            <w:r>
-              <w:rPr>
-                <w:rFonts w:ascii="Arial" w:hAnsi="Arial" w:cs="Arial"/>
-              </w:rPr>
-              <w:t>FALSE</w:t>
-            </w:r>
-          </w:p>
-        </w:tc>
-        <w:tc>
-          <w:tcPr>
-            <w:tcW w:w="1125" w:type="dxa"/>
-            <w:vAlign w:val="center"/>
-          </w:tcPr>
-          <w:p>
-            <w:pPr>
-              <w:jc w:val="center"/>
-              <w:rPr>
-                <w:rFonts w:ascii="Times New Roman" w:hAnsi="Times New Roman" w:cs="Times New Roman"/>
-                <w:sz w:val="26"/>
-                <w:szCs w:val="26"/>
-              </w:rPr>
-            </w:pPr>
-            <w:r>
-              <w:rPr>
-                <w:rFonts w:ascii="Arial" w:hAnsi="Arial" w:cs="Arial"/>
-              </w:rPr>
-              <w:t>FALSE</w:t>
-            </w:r>
-          </w:p>
-        </w:tc>
-        <w:tc>
-          <w:tcPr>
-            <w:tcW w:w="1125" w:type="dxa"/>
-            <w:vAlign w:val="center"/>
-          </w:tcPr>
-          <w:p>
-            <w:pPr>
-              <w:jc w:val="center"/>
-              <w:rPr>
-                <w:rFonts w:ascii="Times New Roman" w:hAnsi="Times New Roman" w:cs="Times New Roman"/>
-                <w:sz w:val="26"/>
-                <w:szCs w:val="26"/>
-              </w:rPr>
-            </w:pPr>
-            <w:r>
-              <w:rPr>
-                <w:rFonts w:ascii="Arial" w:hAnsi="Arial" w:cs="Arial"/>
-              </w:rPr>
-              <w:t>0x0000</w:t>
             </w:r>
           </w:p>
         </w:tc>
@@ -3463,16 +3482,14 @@
             <w:pPr>
               <w:jc w:val="center"/>
               <w:rPr>
-                <w:rFonts w:ascii="Times New Roman" w:hAnsi="Times New Roman" w:cs="Times New Roman"/>
-                <w:sz w:val="26"/>
-                <w:szCs w:val="26"/>
-              </w:rPr>
-            </w:pPr>
-            <w:r>
-              <w:rPr>
-                <w:rFonts w:ascii="Arial" w:hAnsi="Arial" w:cs="Arial"/>
-              </w:rPr>
-              <w:t>CRC-16/ARC</w:t>
+                <w:rFonts w:ascii="Arial" w:hAnsi="Arial" w:cs="Arial"/>
+              </w:rPr>
+            </w:pPr>
+            <w:r>
+              <w:rPr>
+                <w:rFonts w:ascii="Arial" w:hAnsi="Arial" w:cs="Arial"/>
+              </w:rPr>
+              <w:t>CRC-16/CCITT-FALSE</w:t>
             </w:r>
           </w:p>
         </w:tc>
@@ -3485,16 +3502,14 @@
             <w:pPr>
               <w:jc w:val="center"/>
               <w:rPr>
-                <w:rFonts w:ascii="Times New Roman" w:hAnsi="Times New Roman" w:cs="Times New Roman"/>
-                <w:sz w:val="26"/>
-                <w:szCs w:val="26"/>
-              </w:rPr>
-            </w:pPr>
-            <w:r>
-              <w:rPr>
-                <w:rFonts w:ascii="Arial" w:hAnsi="Arial" w:cs="Arial"/>
-              </w:rPr>
-              <w:t>0x8005</w:t>
+                <w:rFonts w:ascii="Arial" w:hAnsi="Arial" w:cs="Arial"/>
+              </w:rPr>
+            </w:pPr>
+            <w:r>
+              <w:rPr>
+                <w:rFonts w:ascii="Arial" w:hAnsi="Arial" w:cs="Arial"/>
+              </w:rPr>
+              <w:t>0x1021</w:t>
             </w:r>
           </w:p>
         </w:tc>
@@ -3507,9 +3522,73 @@
             <w:pPr>
               <w:jc w:val="center"/>
               <w:rPr>
-                <w:rFonts w:ascii="Times New Roman" w:hAnsi="Times New Roman" w:cs="Times New Roman"/>
-                <w:sz w:val="26"/>
-                <w:szCs w:val="26"/>
+                <w:rFonts w:ascii="Arial" w:hAnsi="Arial" w:cs="Arial"/>
+              </w:rPr>
+            </w:pPr>
+            <w:r>
+              <w:rPr>
+                <w:rFonts w:ascii="Arial" w:hAnsi="Arial" w:cs="Arial"/>
+              </w:rPr>
+              <w:t>0xFFFF</w:t>
+            </w:r>
+          </w:p>
+        </w:tc>
+        <w:tc>
+          <w:tcPr>
+            <w:tcW w:w="1125" w:type="dxa"/>
+            <w:vAlign w:val="center"/>
+          </w:tcPr>
+          <w:p>
+            <w:pPr>
+              <w:jc w:val="center"/>
+              <w:rPr>
+                <w:rFonts w:ascii="Arial" w:hAnsi="Arial" w:cs="Arial"/>
+              </w:rPr>
+            </w:pPr>
+            <w:r>
+              <w:rPr>
+                <w:rFonts w:ascii="Arial" w:eastAsia="Calibri" w:hAnsi="Arial"/>
+                <w:color w:val="000000" w:themeColor="dark1"/>
+                <w:kern w:val="24"/>
+                <w:lang w:val="en-US"/>
+              </w:rPr>
+              <w:t>FALSE</w:t>
+            </w:r>
+          </w:p>
+        </w:tc>
+        <w:tc>
+          <w:tcPr>
+            <w:tcW w:w="1125" w:type="dxa"/>
+            <w:vAlign w:val="center"/>
+          </w:tcPr>
+          <w:p>
+            <w:pPr>
+              <w:jc w:val="center"/>
+              <w:rPr>
+                <w:rFonts w:ascii="Arial" w:hAnsi="Arial" w:cs="Arial"/>
+              </w:rPr>
+            </w:pPr>
+            <w:r>
+              <w:rPr>
+                <w:rFonts w:ascii="Arial" w:eastAsia="Calibri" w:hAnsi="Arial"/>
+                <w:color w:val="000000" w:themeColor="dark1"/>
+                <w:kern w:val="24"/>
+                <w:lang w:val="en-US"/>
+              </w:rPr>
+              <w:t>FALSE</w:t>
+            </w:r>
+          </w:p>
+        </w:tc>
+        <w:tc>
+          <w:tcPr>
+            <w:tcW w:w="1125" w:type="dxa"/>
+            <w:vAlign w:val="center"/>
+          </w:tcPr>
+          <w:p>
+            <w:pPr>
+              <w:jc w:val="center"/>
+              <w:rPr>
+                <w:rFonts w:ascii="Arial" w:hAnsi="Arial" w:cs="Arial"/>
               </w:rPr>
             </w:pPr>
             <w:r>
@@ -3517,72 +3596,6 @@
                 <w:rFonts w:ascii="Arial" w:hAnsi="Arial" w:cs="Arial"/>
               </w:rPr>
               <w:t>0x0000</w:t>
-            </w:r>
-          </w:p>
-        </w:tc>
-        <w:tc>
-          <w:tcPr>
-            <w:tcW w:w="1125" w:type="dxa"/>
-            <w:vAlign w:val="center"/>
-          </w:tcPr>
-          <w:p>
-            <w:pPr>
-              <w:jc w:val="center"/>
-              <w:rPr>
-                <w:rFonts w:ascii="Times New Roman" w:hAnsi="Times New Roman" w:cs="Times New Roman"/>
-                <w:sz w:val="26"/>
-                <w:szCs w:val="26"/>
-              </w:rPr>
-            </w:pPr>
-            <w:r>
-              <w:rPr>
-                <w:rFonts w:ascii="Arial" w:hAnsi="Arial" w:cs="Arial"/>
-              </w:rPr>
-              <w:t>TRUE</w:t>
-            </w:r>
-          </w:p>
-        </w:tc>
-        <w:tc>
-          <w:tcPr>
-            <w:tcW w:w="1125" w:type="dxa"/>
-            <w:vAlign w:val="center"/>
-          </w:tcPr>
-          <w:p>
-            <w:pPr>
-              <w:jc w:val="center"/>
-              <w:rPr>
-                <w:rFonts w:ascii="Times New Roman" w:hAnsi="Times New Roman" w:cs="Times New Roman"/>
-                <w:sz w:val="26"/>
-                <w:szCs w:val="26"/>
-              </w:rPr>
-            </w:pPr>
-            <w:r>
-              <w:rPr>
-                <w:rFonts w:ascii="Arial" w:hAnsi="Arial" w:cs="Arial"/>
-              </w:rPr>
-              <w:t>TRUE</w:t>
-            </w:r>
-          </w:p>
-        </w:tc>
-        <w:tc>
-          <w:tcPr>
-            <w:tcW w:w="1125" w:type="dxa"/>
-            <w:vAlign w:val="center"/>
-          </w:tcPr>
-          <w:p>
-            <w:pPr>
-              <w:jc w:val="center"/>
-              <w:rPr>
-                <w:rFonts w:ascii="Times New Roman" w:hAnsi="Times New Roman" w:cs="Times New Roman"/>
-                <w:sz w:val="26"/>
-                <w:szCs w:val="26"/>
-              </w:rPr>
-            </w:pPr>
-            <w:r>
-              <w:rPr>
-                <w:rFonts w:ascii="Arial" w:hAnsi="Arial" w:cs="Arial"/>
-              </w:rPr>
-              <w:t>0xFFFF</w:t>
             </w:r>
           </w:p>
         </w:tc>
@@ -3624,16 +3637,14 @@
             <w:pPr>
               <w:jc w:val="center"/>
               <w:rPr>
-                <w:rFonts w:ascii="Times New Roman" w:hAnsi="Times New Roman" w:cs="Times New Roman"/>
-                <w:sz w:val="26"/>
-                <w:szCs w:val="26"/>
-              </w:rPr>
-            </w:pPr>
-            <w:r>
-              <w:rPr>
-                <w:rFonts w:ascii="Arial" w:hAnsi="Arial" w:cs="Arial"/>
-              </w:rPr>
-              <w:t>CRC-16/AUG-CCITT</w:t>
+                <w:rFonts w:ascii="Arial" w:hAnsi="Arial" w:cs="Arial"/>
+              </w:rPr>
+            </w:pPr>
+            <w:r>
+              <w:rPr>
+                <w:rFonts w:ascii="Arial" w:hAnsi="Arial" w:cs="Arial"/>
+              </w:rPr>
+              <w:t>CRC-16/ARC</w:t>
             </w:r>
           </w:p>
         </w:tc>
@@ -3646,9 +3657,7 @@
             <w:pPr>
               <w:jc w:val="center"/>
               <w:rPr>
-                <w:rFonts w:ascii="Times New Roman" w:hAnsi="Times New Roman" w:cs="Times New Roman"/>
-                <w:sz w:val="26"/>
-                <w:szCs w:val="26"/>
+                <w:rFonts w:ascii="Arial" w:hAnsi="Arial" w:cs="Arial"/>
               </w:rPr>
             </w:pPr>
             <w:r>
@@ -3668,9 +3677,7 @@
             <w:pPr>
               <w:jc w:val="center"/>
               <w:rPr>
-                <w:rFonts w:ascii="Times New Roman" w:hAnsi="Times New Roman" w:cs="Times New Roman"/>
-                <w:sz w:val="26"/>
-                <w:szCs w:val="26"/>
+                <w:rFonts w:ascii="Arial" w:hAnsi="Arial" w:cs="Arial"/>
               </w:rPr>
             </w:pPr>
             <w:r>
@@ -3690,14 +3697,13 @@
             <w:pPr>
               <w:jc w:val="center"/>
               <w:rPr>
-                <w:rFonts w:ascii="Times New Roman" w:hAnsi="Times New Roman" w:cs="Times New Roman"/>
-                <w:sz w:val="26"/>
-                <w:szCs w:val="26"/>
-              </w:rPr>
-            </w:pPr>
-            <w:r>
-              <w:rPr>
-                <w:rFonts w:ascii="Arial" w:hAnsi="Arial" w:cs="Arial"/>
+                <w:rFonts w:ascii="Arial" w:hAnsi="Arial" w:cs="Arial"/>
+              </w:rPr>
+            </w:pPr>
+            <w:r>
+              <w:rPr>
+                <w:rFonts w:ascii="Arial" w:hAnsi="Arial" w:cs="Arial"/>
+                <w:lang w:val="en-US"/>
               </w:rPr>
               <w:t>TRUE</w:t>
             </w:r>
@@ -3712,14 +3718,13 @@
             <w:pPr>
               <w:jc w:val="center"/>
               <w:rPr>
-                <w:rFonts w:ascii="Times New Roman" w:hAnsi="Times New Roman" w:cs="Times New Roman"/>
-                <w:sz w:val="26"/>
-                <w:szCs w:val="26"/>
-              </w:rPr>
-            </w:pPr>
-            <w:r>
-              <w:rPr>
-                <w:rFonts w:ascii="Arial" w:hAnsi="Arial" w:cs="Arial"/>
+                <w:rFonts w:ascii="Arial" w:hAnsi="Arial" w:cs="Arial"/>
+              </w:rPr>
+            </w:pPr>
+            <w:r>
+              <w:rPr>
+                <w:rFonts w:ascii="Arial" w:hAnsi="Arial" w:cs="Arial"/>
+                <w:lang w:val="en-US"/>
               </w:rPr>
               <w:t>TRUE</w:t>
             </w:r>
@@ -3734,9 +3739,7 @@
             <w:pPr>
               <w:jc w:val="center"/>
               <w:rPr>
-                <w:rFonts w:ascii="Times New Roman" w:hAnsi="Times New Roman" w:cs="Times New Roman"/>
-                <w:sz w:val="26"/>
-                <w:szCs w:val="26"/>
+                <w:rFonts w:ascii="Arial" w:hAnsi="Arial" w:cs="Arial"/>
               </w:rPr>
             </w:pPr>
             <w:r>
@@ -3785,16 +3788,14 @@
             <w:pPr>
               <w:jc w:val="center"/>
               <w:rPr>
-                <w:rFonts w:ascii="Times New Roman" w:hAnsi="Times New Roman" w:cs="Times New Roman"/>
-                <w:sz w:val="26"/>
-                <w:szCs w:val="26"/>
-              </w:rPr>
-            </w:pPr>
-            <w:r>
-              <w:rPr>
-                <w:rFonts w:ascii="Arial" w:hAnsi="Arial" w:cs="Arial"/>
-              </w:rPr>
-              <w:t>CRC-16/BUYPASS</w:t>
+                <w:rFonts w:ascii="Arial" w:hAnsi="Arial" w:cs="Arial"/>
+              </w:rPr>
+            </w:pPr>
+            <w:r>
+              <w:rPr>
+                <w:rFonts w:ascii="Arial" w:hAnsi="Arial" w:cs="Arial"/>
+              </w:rPr>
+              <w:t>CRC-16/AUG-CCITT</w:t>
             </w:r>
           </w:p>
         </w:tc>
@@ -3807,9 +3808,7 @@
             <w:pPr>
               <w:jc w:val="center"/>
               <w:rPr>
-                <w:rFonts w:ascii="Times New Roman" w:hAnsi="Times New Roman" w:cs="Times New Roman"/>
-                <w:sz w:val="26"/>
-                <w:szCs w:val="26"/>
+                <w:rFonts w:ascii="Arial" w:hAnsi="Arial" w:cs="Arial"/>
               </w:rPr>
             </w:pPr>
             <w:r>
@@ -3829,9 +3828,7 @@
             <w:pPr>
               <w:jc w:val="center"/>
               <w:rPr>
-                <w:rFonts w:ascii="Times New Roman" w:hAnsi="Times New Roman" w:cs="Times New Roman"/>
-                <w:sz w:val="26"/>
-                <w:szCs w:val="26"/>
+                <w:rFonts w:ascii="Arial" w:hAnsi="Arial" w:cs="Arial"/>
               </w:rPr>
             </w:pPr>
             <w:r>
@@ -3851,14 +3848,15 @@
             <w:pPr>
               <w:jc w:val="center"/>
               <w:rPr>
-                <w:rFonts w:ascii="Times New Roman" w:hAnsi="Times New Roman" w:cs="Times New Roman"/>
-                <w:sz w:val="26"/>
-                <w:szCs w:val="26"/>
-              </w:rPr>
-            </w:pPr>
-            <w:r>
-              <w:rPr>
-                <w:rFonts w:ascii="Arial" w:hAnsi="Arial" w:cs="Arial"/>
+                <w:rFonts w:ascii="Arial" w:hAnsi="Arial" w:cs="Arial"/>
+              </w:rPr>
+            </w:pPr>
+            <w:r>
+              <w:rPr>
+                <w:rFonts w:ascii="Arial" w:eastAsia="Calibri" w:hAnsi="Arial"/>
+                <w:color w:val="000000" w:themeColor="dark1"/>
+                <w:kern w:val="24"/>
+                <w:lang w:val="en-US"/>
               </w:rPr>
               <w:t>FALSE</w:t>
             </w:r>
@@ -3873,14 +3871,15 @@
             <w:pPr>
               <w:jc w:val="center"/>
               <w:rPr>
-                <w:rFonts w:ascii="Times New Roman" w:hAnsi="Times New Roman" w:cs="Times New Roman"/>
-                <w:sz w:val="26"/>
-                <w:szCs w:val="26"/>
-              </w:rPr>
-            </w:pPr>
-            <w:r>
-              <w:rPr>
-                <w:rFonts w:ascii="Arial" w:hAnsi="Arial" w:cs="Arial"/>
+                <w:rFonts w:ascii="Arial" w:hAnsi="Arial" w:cs="Arial"/>
+              </w:rPr>
+            </w:pPr>
+            <w:r>
+              <w:rPr>
+                <w:rFonts w:ascii="Arial" w:eastAsia="Calibri" w:hAnsi="Arial"/>
+                <w:color w:val="000000" w:themeColor="dark1"/>
+                <w:kern w:val="24"/>
+                <w:lang w:val="en-US"/>
               </w:rPr>
               <w:t>FALSE</w:t>
             </w:r>
@@ -3895,9 +3894,7 @@
             <w:pPr>
               <w:jc w:val="center"/>
               <w:rPr>
-                <w:rFonts w:ascii="Times New Roman" w:hAnsi="Times New Roman" w:cs="Times New Roman"/>
-                <w:sz w:val="26"/>
-                <w:szCs w:val="26"/>
+                <w:rFonts w:ascii="Arial" w:hAnsi="Arial" w:cs="Arial"/>
               </w:rPr>
             </w:pPr>
             <w:r>
@@ -3946,16 +3943,14 @@
             <w:pPr>
               <w:jc w:val="center"/>
               <w:rPr>
-                <w:rFonts w:ascii="Times New Roman" w:hAnsi="Times New Roman" w:cs="Times New Roman"/>
-                <w:sz w:val="26"/>
-                <w:szCs w:val="26"/>
-              </w:rPr>
-            </w:pPr>
-            <w:r>
-              <w:rPr>
-                <w:rFonts w:ascii="Arial" w:hAnsi="Arial" w:cs="Arial"/>
-              </w:rPr>
-              <w:t>CRC-16/CDMA2000</w:t>
+                <w:rFonts w:ascii="Arial" w:hAnsi="Arial" w:cs="Arial"/>
+              </w:rPr>
+            </w:pPr>
+            <w:r>
+              <w:rPr>
+                <w:rFonts w:ascii="Arial" w:hAnsi="Arial" w:cs="Arial"/>
+              </w:rPr>
+              <w:t>CRC-16/BUYPASS</w:t>
             </w:r>
           </w:p>
         </w:tc>
@@ -3968,9 +3963,7 @@
             <w:pPr>
               <w:jc w:val="center"/>
               <w:rPr>
-                <w:rFonts w:ascii="Times New Roman" w:hAnsi="Times New Roman" w:cs="Times New Roman"/>
-                <w:sz w:val="26"/>
-                <w:szCs w:val="26"/>
+                <w:rFonts w:ascii="Arial" w:hAnsi="Arial" w:cs="Arial"/>
               </w:rPr>
             </w:pPr>
             <w:r>
@@ -3990,9 +3983,7 @@
             <w:pPr>
               <w:jc w:val="center"/>
               <w:rPr>
-                <w:rFonts w:ascii="Times New Roman" w:hAnsi="Times New Roman" w:cs="Times New Roman"/>
-                <w:sz w:val="26"/>
-                <w:szCs w:val="26"/>
+                <w:rFonts w:ascii="Arial" w:hAnsi="Arial" w:cs="Arial"/>
               </w:rPr>
             </w:pPr>
             <w:r>
@@ -4012,14 +4003,15 @@
             <w:pPr>
               <w:jc w:val="center"/>
               <w:rPr>
-                <w:rFonts w:ascii="Times New Roman" w:hAnsi="Times New Roman" w:cs="Times New Roman"/>
-                <w:sz w:val="26"/>
-                <w:szCs w:val="26"/>
-              </w:rPr>
-            </w:pPr>
-            <w:r>
-              <w:rPr>
-                <w:rFonts w:ascii="Arial" w:hAnsi="Arial" w:cs="Arial"/>
+                <w:rFonts w:ascii="Arial" w:hAnsi="Arial" w:cs="Arial"/>
+              </w:rPr>
+            </w:pPr>
+            <w:r>
+              <w:rPr>
+                <w:rFonts w:ascii="Arial" w:eastAsia="Calibri" w:hAnsi="Arial"/>
+                <w:color w:val="000000" w:themeColor="dark1"/>
+                <w:kern w:val="24"/>
+                <w:lang w:val="en-US"/>
               </w:rPr>
               <w:t>FALSE</w:t>
             </w:r>
@@ -4034,14 +4026,15 @@
             <w:pPr>
               <w:jc w:val="center"/>
               <w:rPr>
-                <w:rFonts w:ascii="Times New Roman" w:hAnsi="Times New Roman" w:cs="Times New Roman"/>
-                <w:sz w:val="26"/>
-                <w:szCs w:val="26"/>
-              </w:rPr>
-            </w:pPr>
-            <w:r>
-              <w:rPr>
-                <w:rFonts w:ascii="Arial" w:hAnsi="Arial" w:cs="Arial"/>
+                <w:rFonts w:ascii="Arial" w:hAnsi="Arial" w:cs="Arial"/>
+              </w:rPr>
+            </w:pPr>
+            <w:r>
+              <w:rPr>
+                <w:rFonts w:ascii="Arial" w:eastAsia="Calibri" w:hAnsi="Arial"/>
+                <w:color w:val="000000" w:themeColor="dark1"/>
+                <w:kern w:val="24"/>
+                <w:lang w:val="en-US"/>
               </w:rPr>
               <w:t>FALSE</w:t>
             </w:r>
@@ -4056,9 +4049,7 @@
             <w:pPr>
               <w:jc w:val="center"/>
               <w:rPr>
-                <w:rFonts w:ascii="Times New Roman" w:hAnsi="Times New Roman" w:cs="Times New Roman"/>
-                <w:sz w:val="26"/>
-                <w:szCs w:val="26"/>
+                <w:rFonts w:ascii="Arial" w:hAnsi="Arial" w:cs="Arial"/>
               </w:rPr>
             </w:pPr>
             <w:r>
@@ -4107,16 +4098,14 @@
             <w:pPr>
               <w:jc w:val="center"/>
               <w:rPr>
-                <w:rFonts w:ascii="Times New Roman" w:hAnsi="Times New Roman" w:cs="Times New Roman"/>
-                <w:sz w:val="26"/>
-                <w:szCs w:val="26"/>
-              </w:rPr>
-            </w:pPr>
-            <w:r>
-              <w:rPr>
-                <w:rFonts w:ascii="Arial" w:hAnsi="Arial" w:cs="Arial"/>
-              </w:rPr>
-              <w:t>CRC-16/DDS-110</w:t>
+                <w:rFonts w:ascii="Arial" w:hAnsi="Arial" w:cs="Arial"/>
+              </w:rPr>
+            </w:pPr>
+            <w:r>
+              <w:rPr>
+                <w:rFonts w:ascii="Arial" w:hAnsi="Arial" w:cs="Arial"/>
+              </w:rPr>
+              <w:t>CRC-16/CDMA2000</w:t>
             </w:r>
           </w:p>
         </w:tc>
@@ -4129,9 +4118,7 @@
             <w:pPr>
               <w:jc w:val="center"/>
               <w:rPr>
-                <w:rFonts w:ascii="Times New Roman" w:hAnsi="Times New Roman" w:cs="Times New Roman"/>
-                <w:sz w:val="26"/>
-                <w:szCs w:val="26"/>
+                <w:rFonts w:ascii="Arial" w:hAnsi="Arial" w:cs="Arial"/>
               </w:rPr>
             </w:pPr>
             <w:r>
@@ -4151,9 +4138,7 @@
             <w:pPr>
               <w:jc w:val="center"/>
               <w:rPr>
-                <w:rFonts w:ascii="Times New Roman" w:hAnsi="Times New Roman" w:cs="Times New Roman"/>
-                <w:sz w:val="26"/>
-                <w:szCs w:val="26"/>
+                <w:rFonts w:ascii="Arial" w:hAnsi="Arial" w:cs="Arial"/>
               </w:rPr>
             </w:pPr>
             <w:r>
@@ -4173,14 +4158,15 @@
             <w:pPr>
               <w:jc w:val="center"/>
               <w:rPr>
-                <w:rFonts w:ascii="Times New Roman" w:hAnsi="Times New Roman" w:cs="Times New Roman"/>
-                <w:sz w:val="26"/>
-                <w:szCs w:val="26"/>
-              </w:rPr>
-            </w:pPr>
-            <w:r>
-              <w:rPr>
-                <w:rFonts w:ascii="Arial" w:hAnsi="Arial" w:cs="Arial"/>
+                <w:rFonts w:ascii="Arial" w:hAnsi="Arial" w:cs="Arial"/>
+              </w:rPr>
+            </w:pPr>
+            <w:r>
+              <w:rPr>
+                <w:rFonts w:ascii="Arial" w:eastAsia="Calibri" w:hAnsi="Arial"/>
+                <w:color w:val="000000" w:themeColor="dark1"/>
+                <w:kern w:val="24"/>
+                <w:lang w:val="en-US"/>
               </w:rPr>
               <w:t>FALSE</w:t>
             </w:r>
@@ -4195,14 +4181,15 @@
             <w:pPr>
               <w:jc w:val="center"/>
               <w:rPr>
-                <w:rFonts w:ascii="Times New Roman" w:hAnsi="Times New Roman" w:cs="Times New Roman"/>
-                <w:sz w:val="26"/>
-                <w:szCs w:val="26"/>
-              </w:rPr>
-            </w:pPr>
-            <w:r>
-              <w:rPr>
-                <w:rFonts w:ascii="Arial" w:hAnsi="Arial" w:cs="Arial"/>
+                <w:rFonts w:ascii="Arial" w:hAnsi="Arial" w:cs="Arial"/>
+              </w:rPr>
+            </w:pPr>
+            <w:r>
+              <w:rPr>
+                <w:rFonts w:ascii="Arial" w:eastAsia="Calibri" w:hAnsi="Arial"/>
+                <w:color w:val="000000" w:themeColor="dark1"/>
+                <w:kern w:val="24"/>
+                <w:lang w:val="en-US"/>
               </w:rPr>
               <w:t>FALSE</w:t>
             </w:r>
@@ -4217,9 +4204,7 @@
             <w:pPr>
               <w:jc w:val="center"/>
               <w:rPr>
-                <w:rFonts w:ascii="Times New Roman" w:hAnsi="Times New Roman" w:cs="Times New Roman"/>
-                <w:sz w:val="26"/>
-                <w:szCs w:val="26"/>
+                <w:rFonts w:ascii="Arial" w:hAnsi="Arial" w:cs="Arial"/>
               </w:rPr>
             </w:pPr>
             <w:r>
@@ -4268,16 +4253,14 @@
             <w:pPr>
               <w:jc w:val="center"/>
               <w:rPr>
-                <w:rFonts w:ascii="Times New Roman" w:hAnsi="Times New Roman" w:cs="Times New Roman"/>
-                <w:sz w:val="26"/>
-                <w:szCs w:val="26"/>
-              </w:rPr>
-            </w:pPr>
-            <w:r>
-              <w:rPr>
-                <w:rFonts w:ascii="Arial" w:hAnsi="Arial" w:cs="Arial"/>
-              </w:rPr>
-              <w:t>CRC-16/DECT-R</w:t>
+                <w:rFonts w:ascii="Arial" w:hAnsi="Arial" w:cs="Arial"/>
+              </w:rPr>
+            </w:pPr>
+            <w:r>
+              <w:rPr>
+                <w:rFonts w:ascii="Arial" w:hAnsi="Arial" w:cs="Arial"/>
+              </w:rPr>
+              <w:t>CRC-16/DDS-110</w:t>
             </w:r>
           </w:p>
         </w:tc>
@@ -4290,9 +4273,7 @@
             <w:pPr>
               <w:jc w:val="center"/>
               <w:rPr>
-                <w:rFonts w:ascii="Times New Roman" w:hAnsi="Times New Roman" w:cs="Times New Roman"/>
-                <w:sz w:val="26"/>
-                <w:szCs w:val="26"/>
+                <w:rFonts w:ascii="Arial" w:hAnsi="Arial" w:cs="Arial"/>
               </w:rPr>
             </w:pPr>
             <w:r>
@@ -4312,9 +4293,7 @@
             <w:pPr>
               <w:jc w:val="center"/>
               <w:rPr>
-                <w:rFonts w:ascii="Times New Roman" w:hAnsi="Times New Roman" w:cs="Times New Roman"/>
-                <w:sz w:val="26"/>
-                <w:szCs w:val="26"/>
+                <w:rFonts w:ascii="Arial" w:hAnsi="Arial" w:cs="Arial"/>
               </w:rPr>
             </w:pPr>
             <w:r>
@@ -4334,14 +4313,15 @@
             <w:pPr>
               <w:jc w:val="center"/>
               <w:rPr>
-                <w:rFonts w:ascii="Times New Roman" w:hAnsi="Times New Roman" w:cs="Times New Roman"/>
-                <w:sz w:val="26"/>
-                <w:szCs w:val="26"/>
-              </w:rPr>
-            </w:pPr>
-            <w:r>
-              <w:rPr>
-                <w:rFonts w:ascii="Arial" w:hAnsi="Arial" w:cs="Arial"/>
+                <w:rFonts w:ascii="Arial" w:hAnsi="Arial" w:cs="Arial"/>
+              </w:rPr>
+            </w:pPr>
+            <w:r>
+              <w:rPr>
+                <w:rFonts w:ascii="Arial" w:eastAsia="Calibri" w:hAnsi="Arial"/>
+                <w:color w:val="000000" w:themeColor="dark1"/>
+                <w:kern w:val="24"/>
+                <w:lang w:val="en-US"/>
               </w:rPr>
               <w:t>FALSE</w:t>
             </w:r>
@@ -4356,14 +4336,15 @@
             <w:pPr>
               <w:jc w:val="center"/>
               <w:rPr>
-                <w:rFonts w:ascii="Times New Roman" w:hAnsi="Times New Roman" w:cs="Times New Roman"/>
-                <w:sz w:val="26"/>
-                <w:szCs w:val="26"/>
-              </w:rPr>
-            </w:pPr>
-            <w:r>
-              <w:rPr>
-                <w:rFonts w:ascii="Arial" w:hAnsi="Arial" w:cs="Arial"/>
+                <w:rFonts w:ascii="Arial" w:hAnsi="Arial" w:cs="Arial"/>
+              </w:rPr>
+            </w:pPr>
+            <w:r>
+              <w:rPr>
+                <w:rFonts w:ascii="Arial" w:eastAsia="Calibri" w:hAnsi="Arial"/>
+                <w:color w:val="000000" w:themeColor="dark1"/>
+                <w:kern w:val="24"/>
+                <w:lang w:val="en-US"/>
               </w:rPr>
               <w:t>FALSE</w:t>
             </w:r>
@@ -4378,9 +4359,7 @@
             <w:pPr>
               <w:jc w:val="center"/>
               <w:rPr>
-                <w:rFonts w:ascii="Times New Roman" w:hAnsi="Times New Roman" w:cs="Times New Roman"/>
-                <w:sz w:val="26"/>
-                <w:szCs w:val="26"/>
+                <w:rFonts w:ascii="Arial" w:hAnsi="Arial" w:cs="Arial"/>
               </w:rPr>
             </w:pPr>
             <w:r>
@@ -4429,16 +4408,14 @@
             <w:pPr>
               <w:jc w:val="center"/>
               <w:rPr>
-                <w:rFonts w:ascii="Times New Roman" w:hAnsi="Times New Roman" w:cs="Times New Roman"/>
-                <w:sz w:val="26"/>
-                <w:szCs w:val="26"/>
-              </w:rPr>
-            </w:pPr>
-            <w:r>
-              <w:rPr>
-                <w:rFonts w:ascii="Arial" w:hAnsi="Arial" w:cs="Arial"/>
-              </w:rPr>
-              <w:t>CRC-16/DECT-X</w:t>
+                <w:rFonts w:ascii="Arial" w:hAnsi="Arial" w:cs="Arial"/>
+              </w:rPr>
+            </w:pPr>
+            <w:r>
+              <w:rPr>
+                <w:rFonts w:ascii="Arial" w:hAnsi="Arial" w:cs="Arial"/>
+              </w:rPr>
+              <w:t>CRC-16/DECT-R</w:t>
             </w:r>
           </w:p>
         </w:tc>
@@ -4451,9 +4428,7 @@
             <w:pPr>
               <w:jc w:val="center"/>
               <w:rPr>
-                <w:rFonts w:ascii="Times New Roman" w:hAnsi="Times New Roman" w:cs="Times New Roman"/>
-                <w:sz w:val="26"/>
-                <w:szCs w:val="26"/>
+                <w:rFonts w:ascii="Arial" w:hAnsi="Arial" w:cs="Arial"/>
               </w:rPr>
             </w:pPr>
             <w:r>
@@ -4473,9 +4448,7 @@
             <w:pPr>
               <w:jc w:val="center"/>
               <w:rPr>
-                <w:rFonts w:ascii="Times New Roman" w:hAnsi="Times New Roman" w:cs="Times New Roman"/>
-                <w:sz w:val="26"/>
-                <w:szCs w:val="26"/>
+                <w:rFonts w:ascii="Arial" w:hAnsi="Arial" w:cs="Arial"/>
               </w:rPr>
             </w:pPr>
             <w:r>
@@ -4495,14 +4468,15 @@
             <w:pPr>
               <w:jc w:val="center"/>
               <w:rPr>
-                <w:rFonts w:ascii="Times New Roman" w:hAnsi="Times New Roman" w:cs="Times New Roman"/>
-                <w:sz w:val="26"/>
-                <w:szCs w:val="26"/>
-              </w:rPr>
-            </w:pPr>
-            <w:r>
-              <w:rPr>
-                <w:rFonts w:ascii="Arial" w:hAnsi="Arial" w:cs="Arial"/>
+                <w:rFonts w:ascii="Arial" w:hAnsi="Arial" w:cs="Arial"/>
+              </w:rPr>
+            </w:pPr>
+            <w:r>
+              <w:rPr>
+                <w:rFonts w:ascii="Arial" w:eastAsia="Calibri" w:hAnsi="Arial"/>
+                <w:color w:val="000000" w:themeColor="dark1"/>
+                <w:kern w:val="24"/>
+                <w:lang w:val="en-US"/>
               </w:rPr>
               <w:t>FALSE</w:t>
             </w:r>
@@ -4517,14 +4491,15 @@
             <w:pPr>
               <w:jc w:val="center"/>
               <w:rPr>
-                <w:rFonts w:ascii="Times New Roman" w:hAnsi="Times New Roman" w:cs="Times New Roman"/>
-                <w:sz w:val="26"/>
-                <w:szCs w:val="26"/>
-              </w:rPr>
-            </w:pPr>
-            <w:r>
-              <w:rPr>
-                <w:rFonts w:ascii="Arial" w:hAnsi="Arial" w:cs="Arial"/>
+                <w:rFonts w:ascii="Arial" w:hAnsi="Arial" w:cs="Arial"/>
+              </w:rPr>
+            </w:pPr>
+            <w:r>
+              <w:rPr>
+                <w:rFonts w:ascii="Arial" w:eastAsia="Calibri" w:hAnsi="Arial"/>
+                <w:color w:val="000000" w:themeColor="dark1"/>
+                <w:kern w:val="24"/>
+                <w:lang w:val="en-US"/>
               </w:rPr>
               <w:t>FALSE</w:t>
             </w:r>
@@ -4539,9 +4514,7 @@
             <w:pPr>
               <w:jc w:val="center"/>
               <w:rPr>
-                <w:rFonts w:ascii="Times New Roman" w:hAnsi="Times New Roman" w:cs="Times New Roman"/>
-                <w:sz w:val="26"/>
-                <w:szCs w:val="26"/>
+                <w:rFonts w:ascii="Arial" w:hAnsi="Arial" w:cs="Arial"/>
               </w:rPr>
             </w:pPr>
             <w:r>
@@ -4590,16 +4563,14 @@
             <w:pPr>
               <w:jc w:val="center"/>
               <w:rPr>
-                <w:rFonts w:ascii="Times New Roman" w:hAnsi="Times New Roman" w:cs="Times New Roman"/>
-                <w:sz w:val="26"/>
-                <w:szCs w:val="26"/>
-              </w:rPr>
-            </w:pPr>
-            <w:r>
-              <w:rPr>
-                <w:rFonts w:ascii="Arial" w:hAnsi="Arial" w:cs="Arial"/>
-              </w:rPr>
-              <w:t>CRC-16/DNP</w:t>
+                <w:rFonts w:ascii="Arial" w:hAnsi="Arial" w:cs="Arial"/>
+              </w:rPr>
+            </w:pPr>
+            <w:r>
+              <w:rPr>
+                <w:rFonts w:ascii="Arial" w:hAnsi="Arial" w:cs="Arial"/>
+              </w:rPr>
+              <w:t>CRC-16/DECT-X</w:t>
             </w:r>
           </w:p>
         </w:tc>
@@ -4612,9 +4583,7 @@
             <w:pPr>
               <w:jc w:val="center"/>
               <w:rPr>
-                <w:rFonts w:ascii="Times New Roman" w:hAnsi="Times New Roman" w:cs="Times New Roman"/>
-                <w:sz w:val="26"/>
-                <w:szCs w:val="26"/>
+                <w:rFonts w:ascii="Arial" w:hAnsi="Arial" w:cs="Arial"/>
               </w:rPr>
             </w:pPr>
             <w:r>
@@ -4634,9 +4603,7 @@
             <w:pPr>
               <w:jc w:val="center"/>
               <w:rPr>
-                <w:rFonts w:ascii="Times New Roman" w:hAnsi="Times New Roman" w:cs="Times New Roman"/>
-                <w:sz w:val="26"/>
-                <w:szCs w:val="26"/>
+                <w:rFonts w:ascii="Arial" w:hAnsi="Arial" w:cs="Arial"/>
               </w:rPr>
             </w:pPr>
             <w:r>
@@ -4656,14 +4623,16 @@
             <w:pPr>
               <w:jc w:val="center"/>
               <w:rPr>
-                <w:rFonts w:ascii="Times New Roman" w:hAnsi="Times New Roman" w:cs="Times New Roman"/>
-                <w:sz w:val="26"/>
-                <w:szCs w:val="26"/>
-              </w:rPr>
-            </w:pPr>
-            <w:r>
-              <w:rPr>
-                <w:rFonts w:ascii="Arial" w:hAnsi="Arial" w:cs="Arial"/>
+                <w:rFonts w:ascii="Arial" w:hAnsi="Arial" w:cs="Arial"/>
+                <w:lang w:val="en-US"/>
+              </w:rPr>
+            </w:pPr>
+            <w:r>
+              <w:rPr>
+                <w:rFonts w:ascii="Arial" w:eastAsia="Calibri" w:hAnsi="Arial"/>
+                <w:color w:val="000000" w:themeColor="dark1"/>
+                <w:kern w:val="24"/>
+                <w:lang w:val="en-US"/>
               </w:rPr>
               <w:t>FALSE</w:t>
             </w:r>
@@ -4678,14 +4647,15 @@
             <w:pPr>
               <w:jc w:val="center"/>
               <w:rPr>
-                <w:rFonts w:ascii="Times New Roman" w:hAnsi="Times New Roman" w:cs="Times New Roman"/>
-                <w:sz w:val="26"/>
-                <w:szCs w:val="26"/>
-              </w:rPr>
-            </w:pPr>
-            <w:r>
-              <w:rPr>
-                <w:rFonts w:ascii="Arial" w:hAnsi="Arial" w:cs="Arial"/>
+                <w:rFonts w:ascii="Arial" w:hAnsi="Arial" w:cs="Arial"/>
+              </w:rPr>
+            </w:pPr>
+            <w:r>
+              <w:rPr>
+                <w:rFonts w:ascii="Arial" w:eastAsia="Calibri" w:hAnsi="Arial"/>
+                <w:color w:val="000000" w:themeColor="dark1"/>
+                <w:kern w:val="24"/>
+                <w:lang w:val="en-US"/>
               </w:rPr>
               <w:t>FALSE</w:t>
             </w:r>
@@ -4700,9 +4670,7 @@
             <w:pPr>
               <w:jc w:val="center"/>
               <w:rPr>
-                <w:rFonts w:ascii="Times New Roman" w:hAnsi="Times New Roman" w:cs="Times New Roman"/>
-                <w:sz w:val="26"/>
-                <w:szCs w:val="26"/>
+                <w:rFonts w:ascii="Arial" w:hAnsi="Arial" w:cs="Arial"/>
               </w:rPr>
             </w:pPr>
             <w:r>
@@ -4751,16 +4719,14 @@
             <w:pPr>
               <w:jc w:val="center"/>
               <w:rPr>
-                <w:rFonts w:ascii="Times New Roman" w:hAnsi="Times New Roman" w:cs="Times New Roman"/>
-                <w:sz w:val="26"/>
-                <w:szCs w:val="26"/>
-              </w:rPr>
-            </w:pPr>
-            <w:r>
-              <w:rPr>
-                <w:rFonts w:ascii="Arial" w:hAnsi="Arial" w:cs="Arial"/>
-              </w:rPr>
-              <w:t>CRC-16/EN-13757</w:t>
+                <w:rFonts w:ascii="Arial" w:hAnsi="Arial" w:cs="Arial"/>
+              </w:rPr>
+            </w:pPr>
+            <w:r>
+              <w:rPr>
+                <w:rFonts w:ascii="Arial" w:hAnsi="Arial" w:cs="Arial"/>
+              </w:rPr>
+              <w:t>CRC-16/DNP</w:t>
             </w:r>
           </w:p>
         </w:tc>
@@ -4773,9 +4739,7 @@
             <w:pPr>
               <w:jc w:val="center"/>
               <w:rPr>
-                <w:rFonts w:ascii="Times New Roman" w:hAnsi="Times New Roman" w:cs="Times New Roman"/>
-                <w:sz w:val="26"/>
-                <w:szCs w:val="26"/>
+                <w:rFonts w:ascii="Arial" w:hAnsi="Arial" w:cs="Arial"/>
               </w:rPr>
             </w:pPr>
             <w:r>
@@ -4795,9 +4759,7 @@
             <w:pPr>
               <w:jc w:val="center"/>
               <w:rPr>
-                <w:rFonts w:ascii="Times New Roman" w:hAnsi="Times New Roman" w:cs="Times New Roman"/>
-                <w:sz w:val="26"/>
-                <w:szCs w:val="26"/>
+                <w:rFonts w:ascii="Arial" w:hAnsi="Arial" w:cs="Arial"/>
               </w:rPr>
             </w:pPr>
             <w:r>
@@ -4817,14 +4779,14 @@
             <w:pPr>
               <w:jc w:val="center"/>
               <w:rPr>
-                <w:rFonts w:ascii="Times New Roman" w:hAnsi="Times New Roman" w:cs="Times New Roman"/>
-                <w:sz w:val="26"/>
-                <w:szCs w:val="26"/>
-              </w:rPr>
-            </w:pPr>
-            <w:r>
-              <w:rPr>
-                <w:rFonts w:ascii="Arial" w:hAnsi="Arial" w:cs="Arial"/>
+                <w:rFonts w:ascii="Arial" w:hAnsi="Arial" w:cs="Arial"/>
+                <w:lang w:val="en-US"/>
+              </w:rPr>
+            </w:pPr>
+            <w:r>
+              <w:rPr>
+                <w:rFonts w:ascii="Arial" w:hAnsi="Arial" w:cs="Arial"/>
+                <w:lang w:val="en-US"/>
               </w:rPr>
               <w:t>TRUE</w:t>
             </w:r>
@@ -4839,14 +4801,13 @@
             <w:pPr>
               <w:jc w:val="center"/>
               <w:rPr>
-                <w:rFonts w:ascii="Times New Roman" w:hAnsi="Times New Roman" w:cs="Times New Roman"/>
-                <w:sz w:val="26"/>
-                <w:szCs w:val="26"/>
-              </w:rPr>
-            </w:pPr>
-            <w:r>
-              <w:rPr>
-                <w:rFonts w:ascii="Arial" w:hAnsi="Arial" w:cs="Arial"/>
+                <w:rFonts w:ascii="Arial" w:hAnsi="Arial" w:cs="Arial"/>
+              </w:rPr>
+            </w:pPr>
+            <w:r>
+              <w:rPr>
+                <w:rFonts w:ascii="Arial" w:hAnsi="Arial" w:cs="Arial"/>
+                <w:lang w:val="en-US"/>
               </w:rPr>
               <w:t>TRUE</w:t>
             </w:r>
@@ -4861,9 +4822,7 @@
             <w:pPr>
               <w:jc w:val="center"/>
               <w:rPr>
-                <w:rFonts w:ascii="Times New Roman" w:hAnsi="Times New Roman" w:cs="Times New Roman"/>
-                <w:sz w:val="26"/>
-                <w:szCs w:val="26"/>
+                <w:rFonts w:ascii="Arial" w:hAnsi="Arial" w:cs="Arial"/>
               </w:rPr>
             </w:pPr>
             <w:r>
@@ -4912,16 +4871,14 @@
             <w:pPr>
               <w:jc w:val="center"/>
               <w:rPr>
-                <w:rFonts w:ascii="Times New Roman" w:hAnsi="Times New Roman" w:cs="Times New Roman"/>
-                <w:sz w:val="26"/>
-                <w:szCs w:val="26"/>
-              </w:rPr>
-            </w:pPr>
-            <w:r>
-              <w:rPr>
-                <w:rFonts w:ascii="Arial" w:hAnsi="Arial" w:cs="Arial"/>
-              </w:rPr>
-              <w:t>CRC-16/GENIBUS</w:t>
+                <w:rFonts w:ascii="Arial" w:hAnsi="Arial" w:cs="Arial"/>
+              </w:rPr>
+            </w:pPr>
+            <w:r>
+              <w:rPr>
+                <w:rFonts w:ascii="Arial" w:hAnsi="Arial" w:cs="Arial"/>
+              </w:rPr>
+              <w:t>CRC-16/EN-13757</w:t>
             </w:r>
           </w:p>
         </w:tc>
@@ -4934,9 +4891,7 @@
             <w:pPr>
               <w:jc w:val="center"/>
               <w:rPr>
-                <w:rFonts w:ascii="Times New Roman" w:hAnsi="Times New Roman" w:cs="Times New Roman"/>
-                <w:sz w:val="26"/>
-                <w:szCs w:val="26"/>
+                <w:rFonts w:ascii="Arial" w:hAnsi="Arial" w:cs="Arial"/>
               </w:rPr>
             </w:pPr>
             <w:r>
@@ -4956,9 +4911,7 @@
             <w:pPr>
               <w:jc w:val="center"/>
               <w:rPr>
-                <w:rFonts w:ascii="Times New Roman" w:hAnsi="Times New Roman" w:cs="Times New Roman"/>
-                <w:sz w:val="26"/>
-                <w:szCs w:val="26"/>
+                <w:rFonts w:ascii="Arial" w:hAnsi="Arial" w:cs="Arial"/>
               </w:rPr>
             </w:pPr>
             <w:r>
@@ -4978,14 +4931,15 @@
             <w:pPr>
               <w:jc w:val="center"/>
               <w:rPr>
-                <w:rFonts w:ascii="Times New Roman" w:hAnsi="Times New Roman" w:cs="Times New Roman"/>
-                <w:sz w:val="26"/>
-                <w:szCs w:val="26"/>
-              </w:rPr>
-            </w:pPr>
-            <w:r>
-              <w:rPr>
-                <w:rFonts w:ascii="Arial" w:hAnsi="Arial" w:cs="Arial"/>
+                <w:rFonts w:ascii="Arial" w:hAnsi="Arial" w:cs="Arial"/>
+              </w:rPr>
+            </w:pPr>
+            <w:r>
+              <w:rPr>
+                <w:rFonts w:ascii="Arial" w:eastAsia="Calibri" w:hAnsi="Arial"/>
+                <w:color w:val="000000" w:themeColor="dark1"/>
+                <w:kern w:val="24"/>
+                <w:lang w:val="en-US"/>
               </w:rPr>
               <w:t>FALSE</w:t>
             </w:r>
@@ -5000,14 +4954,15 @@
             <w:pPr>
               <w:jc w:val="center"/>
               <w:rPr>
-                <w:rFonts w:ascii="Times New Roman" w:hAnsi="Times New Roman" w:cs="Times New Roman"/>
-                <w:sz w:val="26"/>
-                <w:szCs w:val="26"/>
-              </w:rPr>
-            </w:pPr>
-            <w:r>
-              <w:rPr>
-                <w:rFonts w:ascii="Arial" w:hAnsi="Arial" w:cs="Arial"/>
+                <w:rFonts w:ascii="Arial" w:hAnsi="Arial" w:cs="Arial"/>
+              </w:rPr>
+            </w:pPr>
+            <w:r>
+              <w:rPr>
+                <w:rFonts w:ascii="Arial" w:eastAsia="Calibri" w:hAnsi="Arial"/>
+                <w:color w:val="000000" w:themeColor="dark1"/>
+                <w:kern w:val="24"/>
+                <w:lang w:val="en-US"/>
               </w:rPr>
               <w:t>FALSE</w:t>
             </w:r>
@@ -5022,9 +4977,7 @@
             <w:pPr>
               <w:jc w:val="center"/>
               <w:rPr>
-                <w:rFonts w:ascii="Times New Roman" w:hAnsi="Times New Roman" w:cs="Times New Roman"/>
-                <w:sz w:val="26"/>
-                <w:szCs w:val="26"/>
+                <w:rFonts w:ascii="Arial" w:hAnsi="Arial" w:cs="Arial"/>
               </w:rPr>
             </w:pPr>
             <w:r>
@@ -5185,7 +5138,17 @@
           <w:sz w:val="26"/>
           <w:szCs w:val="26"/>
         </w:rPr>
-        <w:t xml:space="preserve"> – признак инвертирования порядка битов на выходе: </w:t>
+        <w:t xml:space="preserve"> – признак инвертирования порядка битов на выходе</w:t>
+      </w:r>
+      <w:bookmarkStart w:id="1" w:name="_GoBack"/>
+      <w:bookmarkEnd w:id="1"/>
+      <w:r>
+        <w:rPr>
+          <w:rFonts w:ascii="Times New Roman" w:hAnsi="Times New Roman" w:cs="Times New Roman"/>
+          <w:sz w:val="26"/>
+          <w:szCs w:val="26"/>
+        </w:rPr>
+        <w:t xml:space="preserve">: </w:t>
       </w:r>
       <w:proofErr w:type="spellStart"/>
       <w:r>

</xml_diff>